<commit_message>
Raport for CourProject build
</commit_message>
<xml_diff>
--- a/Docs/Шаблон_титульника_КТМиАД.docx
+++ b/Docs/Шаблон_титульника_КТМиАД.docx
@@ -742,7 +742,16 @@
                 <w:sz w:val="24"/>
                 <w:szCs w:val="24"/>
               </w:rPr>
-              <w:t>Янковский егор вадимович</w:t>
+              <w:t xml:space="preserve">Янковский егор </w:t>
+            </w:r>
+            <w:r>
+              <w:rPr>
+                <w:rFonts w:cstheme="minorHAnsi"/>
+                <w:caps/>
+                <w:sz w:val="24"/>
+                <w:szCs w:val="24"/>
+              </w:rPr>
+              <w:t>Вадимович</w:t>
             </w:r>
           </w:p>
         </w:tc>
@@ -848,7 +857,7 @@
         <w:trPr>
           <w:gridAfter w:val="3"/>
           <w:wAfter w:w="2646" w:type="pct"/>
-          <w:trHeight w:hRule="exact" w:val="1753"/>
+          <w:trHeight w:hRule="exact" w:val="1615"/>
           <w:jc w:val="center"/>
         </w:trPr>
         <w:tc>
@@ -920,7 +929,6 @@
           <w:sz w:val="28"/>
           <w:szCs w:val="32"/>
         </w:rPr>
-        <w:lastRenderedPageBreak/>
         <w:t>2024</w:t>
       </w:r>
     </w:p>
@@ -1106,7 +1114,7 @@
     <w:lsdException w:name="Table Web 2" w:semiHidden="1" w:unhideWhenUsed="1"/>
     <w:lsdException w:name="Table Web 3" w:semiHidden="1" w:unhideWhenUsed="1"/>
     <w:lsdException w:name="Balloon Text" w:semiHidden="1" w:unhideWhenUsed="1"/>
-    <w:lsdException w:name="Table Grid" w:semiHidden="1" w:uiPriority="59" w:unhideWhenUsed="1"/>
+    <w:lsdException w:name="Table Grid" w:uiPriority="59"/>
     <w:lsdException w:name="Table Theme" w:semiHidden="1" w:unhideWhenUsed="1"/>
     <w:lsdException w:name="Placeholder Text" w:semiHidden="1"/>
     <w:lsdException w:name="No Spacing" w:uiPriority="1" w:qFormat="1"/>
@@ -1725,6 +1733,7 @@
     <w:rsid w:val="0073470A"/>
     <w:rsid w:val="008A2418"/>
     <w:rsid w:val="009448D0"/>
+    <w:rsid w:val="00A85B60"/>
     <w:rsid w:val="00FE341C"/>
   </w:rsids>
   <m:mathPr>
@@ -1919,7 +1928,7 @@
     <w:lsdException w:name="Table Web 2" w:semiHidden="1" w:unhideWhenUsed="1"/>
     <w:lsdException w:name="Table Web 3" w:semiHidden="1" w:unhideWhenUsed="1"/>
     <w:lsdException w:name="Balloon Text" w:semiHidden="1" w:unhideWhenUsed="1"/>
-    <w:lsdException w:name="Table Grid" w:semiHidden="1" w:uiPriority="59" w:unhideWhenUsed="1"/>
+    <w:lsdException w:name="Table Grid" w:uiPriority="59"/>
     <w:lsdException w:name="Table Theme" w:semiHidden="1" w:unhideWhenUsed="1"/>
     <w:lsdException w:name="Placeholder Text" w:semiHidden="1"/>
     <w:lsdException w:name="No Spacing" w:uiPriority="1" w:qFormat="1"/>

</xml_diff>